<commit_message>
abis nyelesein draft revisi november Q3
</commit_message>
<xml_diff>
--- a/Draf bimbingan/draft bimbingan flowchart 3 (November Q3).docx
+++ b/Draf bimbingan/draft bimbingan flowchart 3 (November Q3).docx
@@ -340,19 +340,13 @@
         <w:rPr>
           <w:rFonts w:ascii="Times New Roman" w:hAnsi="Times New Roman" w:cs="Times New Roman"/>
         </w:rPr>
-        <w:t>Klasifikasi menggunakan IndoBERT d</w:t>
+        <w:t>Aturan Klasifikasi</w:t>
       </w:r>
       <w:r>
         <w:rPr>
           <w:rFonts w:ascii="Times New Roman" w:hAnsi="Times New Roman" w:cs="Times New Roman"/>
         </w:rPr>
-        <w:t>engan</w:t>
-      </w:r>
-      <w:r>
-        <w:rPr>
-          <w:rFonts w:ascii="Times New Roman" w:hAnsi="Times New Roman" w:cs="Times New Roman"/>
-        </w:rPr>
-        <w:t xml:space="preserve"> aturan:</w:t>
+        <w:t>:</w:t>
       </w:r>
     </w:p>
     <w:p>
@@ -996,14 +990,6 @@
           <w:rFonts w:ascii="Times New Roman" w:hAnsi="Times New Roman" w:cs="Times New Roman"/>
         </w:rPr>
         <w:t>menafsirkan hasil analisis sentimen</w:t>
-      </w:r>
-    </w:p>
-    <w:p>
-      <w:pPr>
-        <w:pStyle w:val="Heading1"/>
-      </w:pPr>
-      <w:r>
-        <w:t>Tinjauan Pustaka</w:t>
       </w:r>
     </w:p>
     <w:tbl>
@@ -1696,7 +1682,31 @@
                 <w:sz w:val="19"/>
                 <w:szCs w:val="19"/>
               </w:rPr>
-              <w:t xml:space="preserve"> Kelas posifit dengan precision 0.89</w:t>
+              <w:t xml:space="preserve"> Kelas </w:t>
+            </w:r>
+            <w:r>
+              <w:rPr>
+                <w:rFonts w:ascii="Times New Roman" w:hAnsi="Times New Roman" w:cs="Times New Roman"/>
+                <w:sz w:val="19"/>
+                <w:szCs w:val="19"/>
+              </w:rPr>
+              <w:t>positif</w:t>
+            </w:r>
+            <w:r>
+              <w:rPr>
+                <w:rFonts w:ascii="Times New Roman" w:hAnsi="Times New Roman" w:cs="Times New Roman"/>
+                <w:sz w:val="19"/>
+                <w:szCs w:val="19"/>
+              </w:rPr>
+              <w:t xml:space="preserve"> </w:t>
+            </w:r>
+            <w:r>
+              <w:rPr>
+                <w:rFonts w:ascii="Times New Roman" w:hAnsi="Times New Roman" w:cs="Times New Roman"/>
+                <w:sz w:val="19"/>
+                <w:szCs w:val="19"/>
+              </w:rPr>
+              <w:t>dengan precision 0.89</w:t>
             </w:r>
             <w:r>
               <w:rPr>
@@ -2432,6 +2442,527 @@
       <w:tr>
         <w:tc>
           <w:tcPr>
+            <w:tcW w:w="2269" w:type="dxa"/>
+          </w:tcPr>
+          <w:p>
+            <w:pPr>
+              <w:rPr>
+                <w:rFonts w:ascii="Times New Roman" w:hAnsi="Times New Roman" w:cs="Times New Roman"/>
+                <w:sz w:val="19"/>
+                <w:szCs w:val="19"/>
+              </w:rPr>
+            </w:pPr>
+            <w:r>
+              <w:rPr>
+                <w:rFonts w:ascii="Times New Roman" w:hAnsi="Times New Roman" w:cs="Times New Roman"/>
+                <w:sz w:val="19"/>
+                <w:szCs w:val="19"/>
+              </w:rPr>
+              <w:t>Analisis Setimen terhadap Pemerintahan Prabowo-Gibran Menggunakan IndoBERT dan LDA</w:t>
+            </w:r>
+          </w:p>
+        </w:tc>
+        <w:sdt>
+          <w:sdtPr>
+            <w:rPr>
+              <w:rFonts w:ascii="Times New Roman" w:hAnsi="Times New Roman" w:cs="Times New Roman"/>
+              <w:color w:val="000000"/>
+              <w:sz w:val="19"/>
+              <w:szCs w:val="19"/>
+            </w:rPr>
+            <w:tag w:val="MENDELEY_CITATION_v3_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"/>
+            <w:id w:val="1887377164"/>
+            <w:placeholder>
+              <w:docPart w:val="DefaultPlaceholder_-1854013440"/>
+            </w:placeholder>
+          </w:sdtPr>
+          <w:sdtContent>
+            <w:tc>
+              <w:tcPr>
+                <w:tcW w:w="992" w:type="dxa"/>
+              </w:tcPr>
+              <w:p>
+                <w:pPr>
+                  <w:rPr>
+                    <w:rFonts w:ascii="Times New Roman" w:hAnsi="Times New Roman" w:cs="Times New Roman"/>
+                    <w:color w:val="000000"/>
+                    <w:sz w:val="19"/>
+                    <w:szCs w:val="19"/>
+                  </w:rPr>
+                </w:pPr>
+                <w:r>
+                  <w:rPr>
+                    <w:rFonts w:ascii="Times New Roman" w:hAnsi="Times New Roman" w:cs="Times New Roman"/>
+                    <w:color w:val="000000"/>
+                    <w:sz w:val="19"/>
+                    <w:szCs w:val="19"/>
+                  </w:rPr>
+                  <w:t>(Ishak et al., 2025)</w:t>
+                </w:r>
+              </w:p>
+            </w:tc>
+          </w:sdtContent>
+        </w:sdt>
+        <w:tc>
+          <w:tcPr>
+            <w:tcW w:w="1417" w:type="dxa"/>
+          </w:tcPr>
+          <w:p>
+            <w:pPr>
+              <w:rPr>
+                <w:rFonts w:ascii="Times New Roman" w:hAnsi="Times New Roman" w:cs="Times New Roman"/>
+                <w:sz w:val="19"/>
+                <w:szCs w:val="19"/>
+              </w:rPr>
+            </w:pPr>
+            <w:r>
+              <w:rPr>
+                <w:rFonts w:ascii="Times New Roman" w:hAnsi="Times New Roman" w:cs="Times New Roman"/>
+                <w:sz w:val="19"/>
+                <w:szCs w:val="19"/>
+              </w:rPr>
+              <w:t>IndoBERT</w:t>
+            </w:r>
+            <w:r>
+              <w:rPr>
+                <w:rFonts w:ascii="Times New Roman" w:hAnsi="Times New Roman" w:cs="Times New Roman"/>
+                <w:sz w:val="19"/>
+                <w:szCs w:val="19"/>
+              </w:rPr>
+              <w:t xml:space="preserve"> (</w:t>
+            </w:r>
+            <w:r>
+              <w:rPr>
+                <w:rFonts w:ascii="Times New Roman" w:hAnsi="Times New Roman" w:cs="Times New Roman"/>
+                <w:sz w:val="19"/>
+                <w:szCs w:val="19"/>
+              </w:rPr>
+              <w:t>klasifikasi</w:t>
+            </w:r>
+            <w:r>
+              <w:rPr>
+                <w:rFonts w:ascii="Times New Roman" w:hAnsi="Times New Roman" w:cs="Times New Roman"/>
+                <w:sz w:val="19"/>
+                <w:szCs w:val="19"/>
+              </w:rPr>
+              <w:t>)</w:t>
+            </w:r>
+            <w:r>
+              <w:rPr>
+                <w:rFonts w:ascii="Times New Roman" w:hAnsi="Times New Roman" w:cs="Times New Roman"/>
+                <w:sz w:val="19"/>
+                <w:szCs w:val="19"/>
+              </w:rPr>
+              <w:t xml:space="preserve"> +</w:t>
+            </w:r>
+            <w:r>
+              <w:rPr>
+                <w:rFonts w:ascii="Times New Roman" w:hAnsi="Times New Roman" w:cs="Times New Roman"/>
+                <w:sz w:val="19"/>
+                <w:szCs w:val="19"/>
+              </w:rPr>
+              <w:t xml:space="preserve"> </w:t>
+            </w:r>
+            <w:r>
+              <w:rPr>
+                <w:rFonts w:ascii="Times New Roman" w:hAnsi="Times New Roman" w:cs="Times New Roman"/>
+                <w:sz w:val="19"/>
+                <w:szCs w:val="19"/>
+              </w:rPr>
+              <w:t xml:space="preserve">LDA </w:t>
+            </w:r>
+            <w:r>
+              <w:rPr>
+                <w:rFonts w:ascii="Times New Roman" w:hAnsi="Times New Roman" w:cs="Times New Roman"/>
+                <w:sz w:val="19"/>
+                <w:szCs w:val="19"/>
+              </w:rPr>
+              <w:t>(</w:t>
+            </w:r>
+            <w:r>
+              <w:rPr>
+                <w:rFonts w:ascii="Times New Roman" w:hAnsi="Times New Roman" w:cs="Times New Roman"/>
+                <w:sz w:val="19"/>
+                <w:szCs w:val="19"/>
+              </w:rPr>
+              <w:t>topic modelling</w:t>
+            </w:r>
+            <w:r>
+              <w:rPr>
+                <w:rFonts w:ascii="Times New Roman" w:hAnsi="Times New Roman" w:cs="Times New Roman"/>
+                <w:sz w:val="19"/>
+                <w:szCs w:val="19"/>
+              </w:rPr>
+              <w:t>)</w:t>
+            </w:r>
+          </w:p>
+        </w:tc>
+        <w:tc>
+          <w:tcPr>
+            <w:tcW w:w="1843" w:type="dxa"/>
+          </w:tcPr>
+          <w:p>
+            <w:pPr>
+              <w:rPr>
+                <w:rFonts w:ascii="Times New Roman" w:hAnsi="Times New Roman" w:cs="Times New Roman"/>
+                <w:sz w:val="19"/>
+                <w:szCs w:val="19"/>
+              </w:rPr>
+            </w:pPr>
+            <w:r>
+              <w:rPr>
+                <w:rFonts w:ascii="Times New Roman" w:hAnsi="Times New Roman" w:cs="Times New Roman"/>
+                <w:sz w:val="19"/>
+                <w:szCs w:val="19"/>
+              </w:rPr>
+              <w:t>Persepsi publik terhadap kepemimpinan Prabowo-Gibran</w:t>
+            </w:r>
+          </w:p>
+        </w:tc>
+        <w:tc>
+          <w:tcPr>
+            <w:tcW w:w="1962" w:type="dxa"/>
+          </w:tcPr>
+          <w:p>
+            <w:pPr>
+              <w:rPr>
+                <w:rFonts w:ascii="Times New Roman" w:hAnsi="Times New Roman" w:cs="Times New Roman"/>
+                <w:sz w:val="19"/>
+                <w:szCs w:val="19"/>
+              </w:rPr>
+            </w:pPr>
+            <w:r>
+              <w:rPr>
+                <w:rFonts w:ascii="Times New Roman" w:hAnsi="Times New Roman" w:cs="Times New Roman"/>
+                <w:sz w:val="19"/>
+                <w:szCs w:val="19"/>
+              </w:rPr>
+              <w:t>Data dikumpulkan</w:t>
+            </w:r>
+            <w:r>
+              <w:rPr>
+                <w:rFonts w:ascii="Times New Roman" w:hAnsi="Times New Roman" w:cs="Times New Roman"/>
+                <w:sz w:val="19"/>
+                <w:szCs w:val="19"/>
+              </w:rPr>
+              <w:t xml:space="preserve"> melalui</w:t>
+            </w:r>
+            <w:r>
+              <w:rPr>
+                <w:rFonts w:ascii="Times New Roman" w:hAnsi="Times New Roman" w:cs="Times New Roman"/>
+                <w:sz w:val="19"/>
+                <w:szCs w:val="19"/>
+              </w:rPr>
+              <w:t xml:space="preserve"> portal berita kredibel</w:t>
+            </w:r>
+            <w:r>
+              <w:rPr>
+                <w:rFonts w:ascii="Times New Roman" w:hAnsi="Times New Roman" w:cs="Times New Roman"/>
+                <w:sz w:val="19"/>
+                <w:szCs w:val="19"/>
+              </w:rPr>
+              <w:t xml:space="preserve">: </w:t>
+            </w:r>
+            <w:r>
+              <w:rPr>
+                <w:rFonts w:ascii="Times New Roman" w:hAnsi="Times New Roman" w:cs="Times New Roman"/>
+                <w:sz w:val="19"/>
+                <w:szCs w:val="19"/>
+              </w:rPr>
+              <w:t xml:space="preserve">Antara News, Detik, </w:t>
+            </w:r>
+            <w:r>
+              <w:rPr>
+                <w:rFonts w:ascii="Times New Roman" w:hAnsi="Times New Roman" w:cs="Times New Roman"/>
+                <w:sz w:val="19"/>
+                <w:szCs w:val="19"/>
+              </w:rPr>
+              <w:t>Tempo</w:t>
+            </w:r>
+            <w:r>
+              <w:rPr>
+                <w:rFonts w:ascii="Times New Roman" w:hAnsi="Times New Roman" w:cs="Times New Roman"/>
+                <w:sz w:val="19"/>
+                <w:szCs w:val="19"/>
+              </w:rPr>
+              <w:t xml:space="preserve"> (</w:t>
+            </w:r>
+            <w:r>
+              <w:rPr>
+                <w:rFonts w:ascii="Times New Roman" w:hAnsi="Times New Roman" w:cs="Times New Roman"/>
+                <w:sz w:val="19"/>
+                <w:szCs w:val="19"/>
+              </w:rPr>
+              <w:t xml:space="preserve">total </w:t>
+            </w:r>
+            <w:r>
+              <w:rPr>
+                <w:rFonts w:ascii="Times New Roman" w:hAnsi="Times New Roman" w:cs="Times New Roman"/>
+                <w:sz w:val="19"/>
+                <w:szCs w:val="19"/>
+              </w:rPr>
+              <w:t>300</w:t>
+            </w:r>
+            <w:r>
+              <w:rPr>
+                <w:rFonts w:ascii="Times New Roman" w:hAnsi="Times New Roman" w:cs="Times New Roman"/>
+                <w:sz w:val="19"/>
+                <w:szCs w:val="19"/>
+              </w:rPr>
+              <w:t xml:space="preserve"> artikel)</w:t>
+            </w:r>
+            <w:r>
+              <w:rPr>
+                <w:rFonts w:ascii="Times New Roman" w:hAnsi="Times New Roman" w:cs="Times New Roman"/>
+                <w:sz w:val="19"/>
+                <w:szCs w:val="19"/>
+              </w:rPr>
+              <w:t xml:space="preserve"> dari Janurai – Oktober 2025</w:t>
+            </w:r>
+            <w:r>
+              <w:rPr>
+                <w:rFonts w:ascii="Times New Roman" w:hAnsi="Times New Roman" w:cs="Times New Roman"/>
+                <w:sz w:val="19"/>
+                <w:szCs w:val="19"/>
+              </w:rPr>
+              <w:t xml:space="preserve"> menggunakan kata kunci “Pemerintahan Prabowo-Gibran”</w:t>
+            </w:r>
+            <w:r>
+              <w:rPr>
+                <w:rFonts w:ascii="Times New Roman" w:hAnsi="Times New Roman" w:cs="Times New Roman"/>
+                <w:sz w:val="19"/>
+                <w:szCs w:val="19"/>
+              </w:rPr>
+              <w:t>.</w:t>
+            </w:r>
+          </w:p>
+        </w:tc>
+        <w:tc>
+          <w:tcPr>
+            <w:tcW w:w="3141" w:type="dxa"/>
+          </w:tcPr>
+          <w:p>
+            <w:pPr>
+              <w:rPr>
+                <w:rFonts w:ascii="Times New Roman" w:hAnsi="Times New Roman" w:cs="Times New Roman"/>
+                <w:sz w:val="19"/>
+                <w:szCs w:val="19"/>
+              </w:rPr>
+            </w:pPr>
+            <w:r>
+              <w:rPr>
+                <w:rFonts w:ascii="Times New Roman" w:hAnsi="Times New Roman" w:cs="Times New Roman"/>
+                <w:sz w:val="19"/>
+                <w:szCs w:val="19"/>
+              </w:rPr>
+              <w:t>Distribusi sentimen: negatif (156), positif (31), netral (8)</w:t>
+            </w:r>
+            <w:r>
+              <w:rPr>
+                <w:rFonts w:ascii="Times New Roman" w:hAnsi="Times New Roman" w:cs="Times New Roman"/>
+                <w:sz w:val="19"/>
+                <w:szCs w:val="19"/>
+              </w:rPr>
+              <w:t xml:space="preserve">. Topic modelling: </w:t>
+            </w:r>
+            <w:r>
+              <w:rPr>
+                <w:rFonts w:ascii="Times New Roman" w:hAnsi="Times New Roman" w:cs="Times New Roman"/>
+                <w:sz w:val="19"/>
+                <w:szCs w:val="19"/>
+              </w:rPr>
+              <w:t>“</w:t>
+            </w:r>
+            <w:r>
+              <w:rPr>
+                <w:rFonts w:ascii="Times New Roman" w:hAnsi="Times New Roman" w:cs="Times New Roman"/>
+                <w:sz w:val="19"/>
+                <w:szCs w:val="19"/>
+              </w:rPr>
+              <w:t>Ekonomi &amp; Pemerintahan</w:t>
+            </w:r>
+            <w:r>
+              <w:rPr>
+                <w:rFonts w:ascii="Times New Roman" w:hAnsi="Times New Roman" w:cs="Times New Roman"/>
+                <w:sz w:val="19"/>
+                <w:szCs w:val="19"/>
+              </w:rPr>
+              <w:t>”</w:t>
+            </w:r>
+            <w:r>
+              <w:rPr>
+                <w:rFonts w:ascii="Times New Roman" w:hAnsi="Times New Roman" w:cs="Times New Roman"/>
+                <w:sz w:val="19"/>
+                <w:szCs w:val="19"/>
+              </w:rPr>
+              <w:t xml:space="preserve"> (40 negatif</w:t>
+            </w:r>
+            <w:r>
+              <w:rPr>
+                <w:rFonts w:ascii="Times New Roman" w:hAnsi="Times New Roman" w:cs="Times New Roman"/>
+                <w:sz w:val="19"/>
+                <w:szCs w:val="19"/>
+              </w:rPr>
+              <w:t xml:space="preserve">, </w:t>
+            </w:r>
+            <w:r>
+              <w:rPr>
+                <w:rFonts w:ascii="Times New Roman" w:hAnsi="Times New Roman" w:cs="Times New Roman"/>
+                <w:sz w:val="19"/>
+                <w:szCs w:val="19"/>
+              </w:rPr>
+              <w:t>16 positif, 4 netral</w:t>
+            </w:r>
+            <w:r>
+              <w:rPr>
+                <w:rFonts w:ascii="Times New Roman" w:hAnsi="Times New Roman" w:cs="Times New Roman"/>
+                <w:sz w:val="19"/>
+                <w:szCs w:val="19"/>
+              </w:rPr>
+              <w:t>)</w:t>
+            </w:r>
+            <w:r>
+              <w:rPr>
+                <w:rFonts w:ascii="Times New Roman" w:hAnsi="Times New Roman" w:cs="Times New Roman"/>
+                <w:sz w:val="19"/>
+                <w:szCs w:val="19"/>
+              </w:rPr>
+              <w:t>,</w:t>
+            </w:r>
+            <w:r>
+              <w:rPr>
+                <w:rFonts w:ascii="Times New Roman" w:hAnsi="Times New Roman" w:cs="Times New Roman"/>
+                <w:sz w:val="19"/>
+                <w:szCs w:val="19"/>
+              </w:rPr>
+              <w:t xml:space="preserve"> </w:t>
+            </w:r>
+            <w:r>
+              <w:rPr>
+                <w:rFonts w:ascii="Times New Roman" w:hAnsi="Times New Roman" w:cs="Times New Roman"/>
+                <w:sz w:val="19"/>
+                <w:szCs w:val="19"/>
+              </w:rPr>
+              <w:t>“</w:t>
+            </w:r>
+            <w:r>
+              <w:rPr>
+                <w:rFonts w:ascii="Times New Roman" w:hAnsi="Times New Roman" w:cs="Times New Roman"/>
+                <w:sz w:val="19"/>
+                <w:szCs w:val="19"/>
+              </w:rPr>
+              <w:t>Gizi</w:t>
+            </w:r>
+            <w:r>
+              <w:rPr>
+                <w:rFonts w:ascii="Times New Roman" w:hAnsi="Times New Roman" w:cs="Times New Roman"/>
+                <w:sz w:val="19"/>
+                <w:szCs w:val="19"/>
+              </w:rPr>
+              <w:t xml:space="preserve"> </w:t>
+            </w:r>
+            <w:r>
+              <w:rPr>
+                <w:rFonts w:ascii="Times New Roman" w:hAnsi="Times New Roman" w:cs="Times New Roman"/>
+                <w:sz w:val="19"/>
+                <w:szCs w:val="19"/>
+              </w:rPr>
+              <w:t>&amp; Program Sosial (</w:t>
+            </w:r>
+            <w:r>
+              <w:rPr>
+                <w:rFonts w:ascii="Times New Roman" w:hAnsi="Times New Roman" w:cs="Times New Roman"/>
+                <w:sz w:val="19"/>
+                <w:szCs w:val="19"/>
+              </w:rPr>
+              <w:t>35 negatif, 7 positif, 2 netral</w:t>
+            </w:r>
+            <w:r>
+              <w:rPr>
+                <w:rFonts w:ascii="Times New Roman" w:hAnsi="Times New Roman" w:cs="Times New Roman"/>
+                <w:sz w:val="19"/>
+                <w:szCs w:val="19"/>
+              </w:rPr>
+              <w:t>)</w:t>
+            </w:r>
+            <w:r>
+              <w:rPr>
+                <w:rFonts w:ascii="Times New Roman" w:hAnsi="Times New Roman" w:cs="Times New Roman"/>
+                <w:sz w:val="19"/>
+                <w:szCs w:val="19"/>
+              </w:rPr>
+              <w:t>, “Konflik Global &amp; Isu Internasional” (</w:t>
+            </w:r>
+            <w:r>
+              <w:rPr>
+                <w:rFonts w:ascii="Times New Roman" w:hAnsi="Times New Roman" w:cs="Times New Roman"/>
+                <w:sz w:val="19"/>
+                <w:szCs w:val="19"/>
+              </w:rPr>
+              <w:t>36 negatif, 1 positif</w:t>
+            </w:r>
+            <w:r>
+              <w:rPr>
+                <w:rFonts w:ascii="Times New Roman" w:hAnsi="Times New Roman" w:cs="Times New Roman"/>
+                <w:sz w:val="19"/>
+                <w:szCs w:val="19"/>
+              </w:rPr>
+              <w:t>, 0 netral</w:t>
+            </w:r>
+            <w:r>
+              <w:rPr>
+                <w:rFonts w:ascii="Times New Roman" w:hAnsi="Times New Roman" w:cs="Times New Roman"/>
+                <w:sz w:val="19"/>
+                <w:szCs w:val="19"/>
+              </w:rPr>
+              <w:t>)</w:t>
+            </w:r>
+            <w:r>
+              <w:rPr>
+                <w:rFonts w:ascii="Times New Roman" w:hAnsi="Times New Roman" w:cs="Times New Roman"/>
+                <w:sz w:val="19"/>
+                <w:szCs w:val="19"/>
+              </w:rPr>
+              <w:t>,</w:t>
+            </w:r>
+            <w:r>
+              <w:rPr>
+                <w:rFonts w:ascii="Times New Roman" w:hAnsi="Times New Roman" w:cs="Times New Roman"/>
+                <w:sz w:val="19"/>
+                <w:szCs w:val="19"/>
+              </w:rPr>
+              <w:t xml:space="preserve"> “Transportasi &amp; Mobilitas” (</w:t>
+            </w:r>
+            <w:r>
+              <w:rPr>
+                <w:rFonts w:ascii="Times New Roman" w:hAnsi="Times New Roman" w:cs="Times New Roman"/>
+                <w:sz w:val="19"/>
+                <w:szCs w:val="19"/>
+              </w:rPr>
+              <w:t>15 negatif, 6 positif, 1 netral</w:t>
+            </w:r>
+            <w:r>
+              <w:rPr>
+                <w:rFonts w:ascii="Times New Roman" w:hAnsi="Times New Roman" w:cs="Times New Roman"/>
+                <w:sz w:val="19"/>
+                <w:szCs w:val="19"/>
+              </w:rPr>
+              <w:t>)</w:t>
+            </w:r>
+            <w:r>
+              <w:rPr>
+                <w:rFonts w:ascii="Times New Roman" w:hAnsi="Times New Roman" w:cs="Times New Roman"/>
+                <w:sz w:val="19"/>
+                <w:szCs w:val="19"/>
+              </w:rPr>
+              <w:t>.</w:t>
+            </w:r>
+          </w:p>
+        </w:tc>
+      </w:tr>
+      <w:tr>
+        <w:tc>
+          <w:tcPr>
             <w:tcW w:w="11624" w:type="dxa"/>
             <w:gridSpan w:val="6"/>
             <w:vAlign w:val="center"/>
@@ -2455,6 +2986,7 @@
                 <w:sz w:val="19"/>
                 <w:szCs w:val="19"/>
               </w:rPr>
+              <w:lastRenderedPageBreak/>
               <w:t>BERT</w:t>
             </w:r>
           </w:p>
@@ -2663,16 +3195,7 @@
                 <w:sz w:val="19"/>
                 <w:szCs w:val="19"/>
               </w:rPr>
-              <w:t xml:space="preserve"> LSTM true positif 214, true negatif 105, true netral 31. IndoBERTweet </w:t>
-            </w:r>
-            <w:r>
-              <w:rPr>
-                <w:rFonts w:ascii="Times New Roman" w:hAnsi="Times New Roman" w:cs="Times New Roman"/>
-                <w:sz w:val="19"/>
-                <w:szCs w:val="19"/>
-              </w:rPr>
-              <w:lastRenderedPageBreak/>
-              <w:t>true positif 212, true negati</w:t>
+              <w:t xml:space="preserve"> LSTM true positif 214, true negatif 105, true netral 31. IndoBERTweet true positif 212, true negati</w:t>
             </w:r>
             <w:r>
               <w:rPr>
@@ -2720,7 +3243,6 @@
                 <w:sz w:val="19"/>
                 <w:szCs w:val="19"/>
               </w:rPr>
-              <w:lastRenderedPageBreak/>
               <w:t>Sentiment Analysis of TikTok User Comments on QRIS Adoption in Indonesia Using IndoBERT</w:t>
             </w:r>
           </w:p>
@@ -3373,6 +3895,343 @@
                 <w:szCs w:val="19"/>
               </w:rPr>
               <w:t>.</w:t>
+            </w:r>
+          </w:p>
+        </w:tc>
+      </w:tr>
+      <w:tr>
+        <w:tc>
+          <w:tcPr>
+            <w:tcW w:w="2269" w:type="dxa"/>
+          </w:tcPr>
+          <w:p>
+            <w:pPr>
+              <w:rPr>
+                <w:rFonts w:ascii="Times New Roman" w:hAnsi="Times New Roman" w:cs="Times New Roman"/>
+                <w:sz w:val="19"/>
+                <w:szCs w:val="19"/>
+              </w:rPr>
+            </w:pPr>
+            <w:r>
+              <w:rPr>
+                <w:rFonts w:ascii="Times New Roman" w:hAnsi="Times New Roman" w:cs="Times New Roman"/>
+                <w:sz w:val="19"/>
+                <w:szCs w:val="19"/>
+              </w:rPr>
+              <w:t>Analisis Sentimen Film</w:t>
+            </w:r>
+            <w:r>
+              <w:rPr>
+                <w:rFonts w:ascii="Times New Roman" w:hAnsi="Times New Roman" w:cs="Times New Roman"/>
+                <w:sz w:val="19"/>
+                <w:szCs w:val="19"/>
+              </w:rPr>
+              <w:t xml:space="preserve"> </w:t>
+            </w:r>
+            <w:r>
+              <w:rPr>
+                <w:rFonts w:ascii="Times New Roman" w:hAnsi="Times New Roman" w:cs="Times New Roman"/>
+                <w:sz w:val="19"/>
+                <w:szCs w:val="19"/>
+              </w:rPr>
+              <w:t>Dirty Vote Menggunakan</w:t>
+            </w:r>
+            <w:r>
+              <w:rPr>
+                <w:rFonts w:ascii="Times New Roman" w:hAnsi="Times New Roman" w:cs="Times New Roman"/>
+                <w:sz w:val="19"/>
+                <w:szCs w:val="19"/>
+              </w:rPr>
+              <w:t xml:space="preserve"> </w:t>
+            </w:r>
+            <w:r>
+              <w:rPr>
+                <w:rFonts w:ascii="Times New Roman" w:hAnsi="Times New Roman" w:cs="Times New Roman"/>
+                <w:sz w:val="19"/>
+                <w:szCs w:val="19"/>
+              </w:rPr>
+              <w:t>BERT (Bidirectional</w:t>
+            </w:r>
+            <w:r>
+              <w:rPr>
+                <w:rFonts w:ascii="Times New Roman" w:hAnsi="Times New Roman" w:cs="Times New Roman"/>
+                <w:sz w:val="19"/>
+                <w:szCs w:val="19"/>
+              </w:rPr>
+              <w:t xml:space="preserve"> </w:t>
+            </w:r>
+            <w:r>
+              <w:rPr>
+                <w:rFonts w:ascii="Times New Roman" w:hAnsi="Times New Roman" w:cs="Times New Roman"/>
+                <w:sz w:val="19"/>
+                <w:szCs w:val="19"/>
+              </w:rPr>
+              <w:t>Encoder Representations</w:t>
+            </w:r>
+            <w:r>
+              <w:rPr>
+                <w:rFonts w:ascii="Times New Roman" w:hAnsi="Times New Roman" w:cs="Times New Roman"/>
+                <w:sz w:val="19"/>
+                <w:szCs w:val="19"/>
+              </w:rPr>
+              <w:t xml:space="preserve"> </w:t>
+            </w:r>
+            <w:r>
+              <w:rPr>
+                <w:rFonts w:ascii="Times New Roman" w:hAnsi="Times New Roman" w:cs="Times New Roman"/>
+                <w:sz w:val="19"/>
+                <w:szCs w:val="19"/>
+              </w:rPr>
+              <w:t>from Transformers)</w:t>
+            </w:r>
+          </w:p>
+        </w:tc>
+        <w:sdt>
+          <w:sdtPr>
+            <w:rPr>
+              <w:rFonts w:ascii="Times New Roman" w:hAnsi="Times New Roman" w:cs="Times New Roman"/>
+              <w:color w:val="000000"/>
+              <w:sz w:val="19"/>
+              <w:szCs w:val="19"/>
+            </w:rPr>
+            <w:tag w:val="MENDELEY_CITATION_v3_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"/>
+            <w:id w:val="-945463691"/>
+            <w:placeholder>
+              <w:docPart w:val="DefaultPlaceholder_-1854013440"/>
+            </w:placeholder>
+          </w:sdtPr>
+          <w:sdtContent>
+            <w:tc>
+              <w:tcPr>
+                <w:tcW w:w="992" w:type="dxa"/>
+              </w:tcPr>
+              <w:p>
+                <w:pPr>
+                  <w:rPr>
+                    <w:rFonts w:ascii="Times New Roman" w:hAnsi="Times New Roman" w:cs="Times New Roman"/>
+                    <w:color w:val="000000"/>
+                    <w:sz w:val="19"/>
+                    <w:szCs w:val="19"/>
+                  </w:rPr>
+                </w:pPr>
+                <w:r>
+                  <w:rPr>
+                    <w:rFonts w:ascii="Times New Roman" w:hAnsi="Times New Roman" w:cs="Times New Roman"/>
+                    <w:color w:val="000000"/>
+                    <w:sz w:val="19"/>
+                    <w:szCs w:val="19"/>
+                  </w:rPr>
+                  <w:t>(Fatma Sjoraida et al., 2024)</w:t>
+                </w:r>
+              </w:p>
+            </w:tc>
+          </w:sdtContent>
+        </w:sdt>
+        <w:tc>
+          <w:tcPr>
+            <w:tcW w:w="1417" w:type="dxa"/>
+          </w:tcPr>
+          <w:p>
+            <w:pPr>
+              <w:rPr>
+                <w:rFonts w:ascii="Times New Roman" w:hAnsi="Times New Roman" w:cs="Times New Roman"/>
+                <w:sz w:val="19"/>
+                <w:szCs w:val="19"/>
+              </w:rPr>
+            </w:pPr>
+            <w:r>
+              <w:rPr>
+                <w:rFonts w:ascii="Times New Roman" w:hAnsi="Times New Roman" w:cs="Times New Roman"/>
+                <w:sz w:val="19"/>
+                <w:szCs w:val="19"/>
+              </w:rPr>
+              <w:t>BERT</w:t>
+            </w:r>
+          </w:p>
+        </w:tc>
+        <w:tc>
+          <w:tcPr>
+            <w:tcW w:w="1843" w:type="dxa"/>
+          </w:tcPr>
+          <w:p>
+            <w:pPr>
+              <w:rPr>
+                <w:rFonts w:ascii="Times New Roman" w:hAnsi="Times New Roman" w:cs="Times New Roman"/>
+                <w:sz w:val="19"/>
+                <w:szCs w:val="19"/>
+              </w:rPr>
+            </w:pPr>
+            <w:r>
+              <w:rPr>
+                <w:rFonts w:ascii="Times New Roman" w:hAnsi="Times New Roman" w:cs="Times New Roman"/>
+                <w:sz w:val="19"/>
+                <w:szCs w:val="19"/>
+              </w:rPr>
+              <w:t>Ulasan terhadap film “Dirty Vote” dari berbagai sumber</w:t>
+            </w:r>
+          </w:p>
+        </w:tc>
+        <w:tc>
+          <w:tcPr>
+            <w:tcW w:w="1962" w:type="dxa"/>
+          </w:tcPr>
+          <w:p>
+            <w:pPr>
+              <w:rPr>
+                <w:rFonts w:ascii="Times New Roman" w:hAnsi="Times New Roman" w:cs="Times New Roman"/>
+                <w:sz w:val="19"/>
+                <w:szCs w:val="19"/>
+              </w:rPr>
+            </w:pPr>
+            <w:r>
+              <w:rPr>
+                <w:rFonts w:ascii="Times New Roman" w:hAnsi="Times New Roman" w:cs="Times New Roman"/>
+                <w:sz w:val="19"/>
+                <w:szCs w:val="19"/>
+              </w:rPr>
+              <w:t>Total 215789 data diambil dari situs web ulasan film (32032), Twitter (21795)</w:t>
+            </w:r>
+            <w:r>
+              <w:rPr>
+                <w:rFonts w:ascii="Times New Roman" w:hAnsi="Times New Roman" w:cs="Times New Roman"/>
+                <w:sz w:val="19"/>
+                <w:szCs w:val="19"/>
+              </w:rPr>
+              <w:t>, Instagram (19908)</w:t>
+            </w:r>
+            <w:r>
+              <w:rPr>
+                <w:rFonts w:ascii="Times New Roman" w:hAnsi="Times New Roman" w:cs="Times New Roman"/>
+                <w:sz w:val="19"/>
+                <w:szCs w:val="19"/>
+              </w:rPr>
+              <w:t>, Youtube (54860)</w:t>
+            </w:r>
+            <w:r>
+              <w:rPr>
+                <w:rFonts w:ascii="Times New Roman" w:hAnsi="Times New Roman" w:cs="Times New Roman"/>
+                <w:sz w:val="19"/>
+                <w:szCs w:val="19"/>
+              </w:rPr>
+              <w:t>, Facebook (68974)</w:t>
+            </w:r>
+            <w:r>
+              <w:rPr>
+                <w:rFonts w:ascii="Times New Roman" w:hAnsi="Times New Roman" w:cs="Times New Roman"/>
+                <w:sz w:val="19"/>
+                <w:szCs w:val="19"/>
+              </w:rPr>
+              <w:t>, Forum Online (18229)</w:t>
+            </w:r>
+            <w:r>
+              <w:rPr>
+                <w:rFonts w:ascii="Times New Roman" w:hAnsi="Times New Roman" w:cs="Times New Roman"/>
+                <w:sz w:val="19"/>
+                <w:szCs w:val="19"/>
+              </w:rPr>
+              <w:t>.</w:t>
+            </w:r>
+          </w:p>
+        </w:tc>
+        <w:tc>
+          <w:tcPr>
+            <w:tcW w:w="3141" w:type="dxa"/>
+          </w:tcPr>
+          <w:p>
+            <w:pPr>
+              <w:rPr>
+                <w:rFonts w:ascii="Times New Roman" w:hAnsi="Times New Roman" w:cs="Times New Roman"/>
+                <w:sz w:val="19"/>
+                <w:szCs w:val="19"/>
+              </w:rPr>
+            </w:pPr>
+            <w:r>
+              <w:rPr>
+                <w:rFonts w:ascii="Times New Roman" w:hAnsi="Times New Roman" w:cs="Times New Roman"/>
+                <w:sz w:val="19"/>
+                <w:szCs w:val="19"/>
+              </w:rPr>
+              <w:t>Model BERT mendapatkan: akurasi (85%), precision (86%), recall (84%), f1-score (85%)</w:t>
+            </w:r>
+            <w:r>
+              <w:rPr>
+                <w:rFonts w:ascii="Times New Roman" w:hAnsi="Times New Roman" w:cs="Times New Roman"/>
+                <w:sz w:val="19"/>
+                <w:szCs w:val="19"/>
+              </w:rPr>
+              <w:t>.</w:t>
+            </w:r>
+            <w:r>
+              <w:rPr>
+                <w:rFonts w:ascii="Times New Roman" w:hAnsi="Times New Roman" w:cs="Times New Roman"/>
+                <w:sz w:val="19"/>
+                <w:szCs w:val="19"/>
+              </w:rPr>
+              <w:t xml:space="preserve"> Distribusi sentimen: positif (60%), negatif (25%), netral (15%).</w:t>
+            </w:r>
+            <w:r>
+              <w:rPr>
+                <w:rFonts w:ascii="Times New Roman" w:hAnsi="Times New Roman" w:cs="Times New Roman"/>
+                <w:sz w:val="19"/>
+                <w:szCs w:val="19"/>
+              </w:rPr>
+              <w:t xml:space="preserve"> </w:t>
+            </w:r>
+            <w:r>
+              <w:rPr>
+                <w:rFonts w:ascii="Times New Roman" w:hAnsi="Times New Roman" w:cs="Times New Roman"/>
+                <w:sz w:val="19"/>
+                <w:szCs w:val="19"/>
+              </w:rPr>
+              <w:t>Temuan analisis sentimen (gambaran rating): Plot (4), Pemeran (</w:t>
+            </w:r>
+            <w:r>
+              <w:rPr>
+                <w:rFonts w:ascii="Times New Roman" w:hAnsi="Times New Roman" w:cs="Times New Roman"/>
+                <w:sz w:val="19"/>
+                <w:szCs w:val="19"/>
+              </w:rPr>
+              <w:t>3</w:t>
+            </w:r>
+            <w:r>
+              <w:rPr>
+                <w:rFonts w:ascii="Times New Roman" w:hAnsi="Times New Roman" w:cs="Times New Roman"/>
+                <w:sz w:val="19"/>
+                <w:szCs w:val="19"/>
+              </w:rPr>
+              <w:t>)</w:t>
+            </w:r>
+            <w:r>
+              <w:rPr>
+                <w:rFonts w:ascii="Times New Roman" w:hAnsi="Times New Roman" w:cs="Times New Roman"/>
+                <w:sz w:val="19"/>
+                <w:szCs w:val="19"/>
+              </w:rPr>
+              <w:t>, Sutradara Aspek (4), Efek Visual (</w:t>
+            </w:r>
+            <w:r>
+              <w:rPr>
+                <w:rFonts w:ascii="Times New Roman" w:hAnsi="Times New Roman" w:cs="Times New Roman"/>
+                <w:sz w:val="19"/>
+                <w:szCs w:val="19"/>
+              </w:rPr>
+              <w:t>5</w:t>
+            </w:r>
+            <w:r>
+              <w:rPr>
+                <w:rFonts w:ascii="Times New Roman" w:hAnsi="Times New Roman" w:cs="Times New Roman"/>
+                <w:sz w:val="19"/>
+                <w:szCs w:val="19"/>
+              </w:rPr>
+              <w:t>)</w:t>
+            </w:r>
+            <w:r>
+              <w:rPr>
+                <w:rFonts w:ascii="Times New Roman" w:hAnsi="Times New Roman" w:cs="Times New Roman"/>
+                <w:sz w:val="19"/>
+                <w:szCs w:val="19"/>
+              </w:rPr>
+              <w:t>, Musik (4).</w:t>
             </w:r>
           </w:p>
         </w:tc>
@@ -5667,6 +6526,7 @@
   <w:style w:type="character" w:default="1" w:styleId="DefaultParagraphFont">
     <w:name w:val="Default Paragraph Font"/>
     <w:uiPriority w:val="1"/>
+    <w:semiHidden/>
     <w:unhideWhenUsed/>
   </w:style>
   <w:style w:type="table" w:default="1" w:styleId="TableNormal">
@@ -6107,7 +6967,9 @@
     <w:rsidRoot w:val="0005425B"/>
     <w:rsid w:val="0005425B"/>
     <w:rsid w:val="001C4D25"/>
+    <w:rsid w:val="004D0E53"/>
     <w:rsid w:val="007B5B4B"/>
+    <w:rsid w:val="008C79C2"/>
     <w:rsid w:val="00C50B59"/>
     <w:rsid w:val="00CA419B"/>
     <w:rsid w:val="00E05602"/>
@@ -6895,7 +7757,7 @@
   <we:properties>
     <we:property name="MENDELEY_BIBLIOGRAPHY_IS_DIRTY" value="true"/>
     <we:property name="MENDELEY_BIBLIOGRAPHY_LAST_MODIFIED" value="1763358930331"/>
-    <we:property name="MENDELEY_CITATIONS" value="[{&quot;citationID&quot;:&quot;MENDELEY_CITATION_a2be4c85-7488-460d-adcb-036bb6d524d7&quot;,&quot;properties&quot;:{&quot;noteIndex&quot;:0},&quot;isEdited&quot;:false,&quot;manualOverride&quot;:{&quot;isManuallyOverridden&quot;:false,&quot;citeprocText&quot;:&quot;(Rivanie et al., 2021)&quot;,&quot;manualOverrideText&quot;:&quot;&quot;},&quot;citationTag&quot;:&quot;MENDELEY_CITATION_v3_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&quot;,&quot;citationItems&quot;:[{&quot;id&quot;:&quot;29809c15-45c9-3dee-8f85-eb75d8a98f9f&quot;,&quot;itemData&quot;:{&quot;type&quot;:&quot;report&quot;,&quot;id&quot;:&quot;29809c15-45c9-3dee-8f85-eb75d8a98f9f&quot;,&quot;title&quot;:&quot;ANALISIS SENTIMEN TERHADAP KINERJA MENTERI KESEHATAN INDONESIA SELAMA PANDEMI COVID-19&quot;,&quot;author&quot;:[{&quot;family&quot;:&quot;Rivanie&quot;,&quot;given&quot;:&quot;Tri&quot;,&quot;parse-names&quot;:false,&quot;dropping-particle&quot;:&quot;&quot;,&quot;non-dropping-particle&quot;:&quot;&quot;},{&quot;family&quot;:&quot;Pebrianto&quot;,&quot;given&quot;:&quot;Rangga&quot;,&quot;parse-names&quot;:false,&quot;dropping-particle&quot;:&quot;&quot;,&quot;non-dropping-particle&quot;:&quot;&quot;},{&quot;family&quot;:&quot;Hidayat&quot;,&quot;given&quot;:&quot;Taopik&quot;,&quot;parse-names&quot;:false,&quot;dropping-particle&quot;:&quot;&quot;,&quot;non-dropping-particle&quot;:&quot;&quot;},{&quot;family&quot;:&quot;Bayhaqy&quot;,&quot;given&quot;:&quot;Achmad&quot;,&quot;parse-names&quot;:false,&quot;dropping-particle&quot;:&quot;&quot;,&quot;non-dropping-particle&quot;:&quot;&quot;},{&quot;family&quot;:&quot;Gata&quot;,&quot;given&quot;:&quot;Windu&quot;,&quot;parse-names&quot;:false,&quot;dropping-particle&quot;:&quot;&quot;,&quot;non-dropping-particle&quot;:&quot;&quot;},{&quot;family&quot;:&quot;Novitasari&quot;,&quot;given&quot;:&quot;Bella&quot;,&quot;parse-names&quot;:false,&quot;dropping-particle&quot;:&quot;&quot;,&quot;non-dropping-particle&quot;:&quot;&quot;}],&quot;container-title&quot;:&quot;Jurnal Informatika&quot;,&quot;issued&quot;:{&quot;date-parts&quot;:[[2021]]},&quot;issue&quot;:&quot;1&quot;,&quot;volume&quot;:&quot;21&quot;,&quot;container-title-short&quot;:&quot;&quot;},&quot;isTemporary&quot;:false}]},{&quot;citationID&quot;:&quot;MENDELEY_CITATION_78ad6cf5-1b69-478c-abc6-d92ab83a53be&quot;,&quot;properties&quot;:{&quot;noteIndex&quot;:0},&quot;isEdited&quot;:false,&quot;manualOverride&quot;:{&quot;isManuallyOverridden&quot;:true,&quot;citeprocText&quot;:&quot;(Author, 2025)&quot;,&quot;manualOverrideText&quot;:&quot;(Al Khaidar, 2025)&quot;},&quot;citationTag&quot;:&quot;MENDELEY_CITATION_v3_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&quot;,&quot;citationItems&quot;:[{&quot;id&quot;:&quot;25b4b0ed-43f0-373d-8bcb-be4b3dd2dd47&quot;,&quot;itemData&quot;:{&quot;type&quot;:&quot;article-journal&quot;,&quot;id&quot;:&quot;25b4b0ed-43f0-373d-8bcb-be4b3dd2dd47&quot;,&quot;title&quot;:&quot;ANALISIS SENTIMEN DI INSTAGRAM TERHADAP MENTERI KEUANGAN PURBAYA YUDHI SADEWA MENGGUNAKAN METODE LOGISTIC REGRESSION&quot;,&quot;author&quot;:[{&quot;family&quot;:&quot;Author&quot;,&quot;given&quot;:&quot;Al Khaidar&quot;,&quot;parse-names&quot;:false,&quot;dropping-particle&quot;:&quot;&quot;,&quot;non-dropping-particle&quot;:&quot;&quot;}],&quot;container-title&quot;:&quot;Jurnal Informatika dan Teknik Elektro Terapan&quot;,&quot;DOI&quot;:&quot;10.23960/jitet.v13i3S1.8002&quot;,&quot;ISSN&quot;:&quot;2830-7062&quot;,&quot;URL&quot;:&quot;https://journal.eng.unila.ac.id/index.php/jitet/article/view/8002&quot;,&quot;issued&quot;:{&quot;date-parts&quot;:[[2025,10,19]]},&quot;abstract&quot;:&quot;&lt;p&gt;Instagram is one of the social media platforms used by the public to express opinions on government policies and public figures. This study focuses on the sentiment analysis of netizens' comments on the Minister of Finance of the Republic of Indonesia, Purbaya Yudhi Sadewa, who replaced Sri Mulyani Indrawati in September 2025. The research data consisted of 1,277 comments crawled from Instagram. The data processing stage included text preprocessing, labeling using a lexicon-based approach, and feature extraction with Term Frequency – Inverse Document Frequency (TF-IDF). Sentiment classification was performed using the Logistic Regression algorithm, while model performance evaluation used a confusion matrix, classification reports, and the ROC-AUC Curve. The test results showed an accuracy of 91.4% with a macro f1-score of 0.92. In the positive class, a precision of 0.89, a recall of 0.85, and an f1-score of 0.87 were obtained. The negative class obtained a precision of 0.88, a recall of 0.91, and an f1-score of 0.90. The neutral class performed perfectly, with precision, recall, and an f1-score of 1.00 each. The macro-average ROC-AUC value reached 0.985, indicating excellent model performance. The sentiment distribution was predominantly neutral (42.2%), followed by negative (33.2%) and positive (24.6%). This study provides an objective overview of public perception, with neutral opinions predominating, while criticism outweighed appreciation.&lt;/p&gt;&quot;,&quot;issue&quot;:&quot;3S1&quot;,&quot;volume&quot;:&quot;13&quot;,&quot;container-title-short&quot;:&quot;&quot;},&quot;isTemporary&quot;:false}]},{&quot;citationID&quot;:&quot;MENDELEY_CITATION_ff2de0db-892f-44bc-a370-bc491a2e38b4&quot;,&quot;properties&quot;:{&quot;noteIndex&quot;:0},&quot;isEdited&quot;:false,&quot;manualOverride&quot;:{&quot;isManuallyOverridden&quot;:false,&quot;citeprocText&quot;:&quot;(Fajriyah et al., 2025)&quot;,&quot;manualOverrideText&quot;:&quot;&quot;},&quot;citationTag&quot;:&quot;MENDELEY_CITATION_v3_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&quot;,&quot;citationItems&quot;:[{&quot;id&quot;:&quot;16c0365a-f97e-3337-a1de-446f1a26dece&quot;,&quot;itemData&quot;:{&quot;type&quot;:&quot;article-journal&quot;,&quot;id&quot;:&quot;16c0365a-f97e-3337-a1de-446f1a26dece&quot;,&quot;title&quot;:&quot;IMPLEMENTASI SVM DAN SMOTE PADA ANALISIS SENTIMEN MEDIA SOSIAL X TERHADAP PELANTIKAN AGUS HARIMURTI YUDHOYONO&quot;,&quot;author&quot;:[{&quot;family&quot;:&quot;Fajriyah&quot;,&quot;given&quot;:&quot;Nurul&quot;,&quot;parse-names&quot;:false,&quot;dropping-particle&quot;:&quot;&quot;,&quot;non-dropping-particle&quot;:&quot;&quot;},{&quot;family&quot;:&quot;Lapatta&quot;,&quot;given&quot;:&quot;Nouval Trezandy&quot;,&quot;parse-names&quot;:false,&quot;dropping-particle&quot;:&quot;&quot;,&quot;non-dropping-particle&quot;:&quot;&quot;},{&quot;family&quot;:&quot;Nugraha&quot;,&quot;given&quot;:&quot;Deny Wiria&quot;,&quot;parse-names&quot;:false,&quot;dropping-particle&quot;:&quot;&quot;,&quot;non-dropping-particle&quot;:&quot;&quot;},{&quot;family&quot;:&quot;Laila&quot;,&quot;given&quot;:&quot;Rahmah&quot;,&quot;parse-names&quot;:false,&quot;dropping-particle&quot;:&quot;&quot;,&quot;non-dropping-particle&quot;:&quot;&quot;}],&quot;container-title&quot;:&quot;JIPI (Jurnal Ilmiah Penelitian dan Pembelajaran Informatika)&quot;,&quot;DOI&quot;:&quot;10.29100/jipi.v10i2.6246&quot;,&quot;issued&quot;:{&quot;date-parts&quot;:[[2025,3,5]]},&quot;page&quot;:&quot;1359-1370&quot;,&quot;abstract&quot;:&quot;Pelantikan Agus Harimurti Yudhoyono sebagai Menteri Agraria dan Tata Ruang/Badan Pertanahan Nasional (ATR/BPN) telah memicu berbagai reaksi publik yang terekam dalam media sosial X. Penelitian ini bertujuan untuk menganalisis sentimen publik terhadap pelantikan tersebut menggunakan algoritma Support Vector Machine (SVM) dan teknik Synthetic Minority Oversampling Technique (SMOTE). Data yang digunakan dalam penelitian ini diambil dari komentar masyarakat di media sosial X, yang kemudian diolah untuk membedakan antara sentimen positif, negatif, dan netral. Dalam proses analisis, data awal yang diperoleh cenderung tidak seimbang, dengan jumlah data sentimen negatif yang lebih banyak dibandingkan dengan sentimen positif dan netral. Oleh karena itu, teknik SMOTE diterapkan untuk mengatasi ketidakseimbangan kelas dan meningkatkan performa model. Algoritma SVM kemudian digunakan untuk melakukan klasifikasi sentimen. Hasil penelitian menunjukkan bahwa model SVM yang diimbangi dengan SMOTE memiliki tingkat akurasi yang tinggi dalam mengklasifikasikan sentimen publik dibandingkan dengan model tanpa SMOTE dengan akurasi sebesar 0.93, presisi sebesar 0.93 dan recall sebesar 0.93. ABSTRACT The inauguration of Agus Harimurti Yudhoyono as Minister of Agrarian and Spatial Planning/National Land Agency (ATR/BPN) has triggered various public reactions recorded on social media X. This research aims to analyze public sentiment towards the inauguration using the Support Vector Machine (SVM) algorithm and the Synthetic Minority Oversampling Technique (SMOTE) technique. The data used in this research was taken from public comments on social media X, which were then processed to differentiate between positive, negative and neutral sentiment. In the analysis process, the initial data obtained tends to be unbalanced, with the amount of negative sentiment data being greater than positive and neutral sentiment. Therefore, the SMOTE technique is applied to overcome the weld imbalance and improve the model performance. The SVM algorithm is then used to perform sentiment classification. The research results show that the SVM model balanced with SMOTE has a high level of accuracy in classifying public sentiment compared to the model without SMOTE with an accuracy of 0,93, precision of 0,93 and recall of 0,93.&quot;,&quot;publisher&quot;:&quot;STKIP PGRI Tulungagung&quot;,&quot;issue&quot;:&quot;2&quot;,&quot;volume&quot;:&quot;10&quot;,&quot;container-title-short&quot;:&quot;&quot;},&quot;isTemporary&quot;:false}]},{&quot;citationID&quot;:&quot;MENDELEY_CITATION_7d336460-5140-45ae-b083-7d4e77e18e5a&quot;,&quot;properties&quot;:{&quot;noteIndex&quot;:0},&quot;isEdited&quot;:false,&quot;manualOverride&quot;:{&quot;isManuallyOverridden&quot;:false,&quot;citeprocText&quot;:&quot;(Setiawan et al., 2023)&quot;,&quot;manualOverrideText&quot;:&quot;&quot;},&quot;citationTag&quot;:&quot;MENDELEY_CITATION_v3_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&quot;,&quot;citationItems&quot;:[{&quot;id&quot;:&quot;89966cc4-5595-396c-903b-58700f0a062e&quot;,&quot;itemData&quot;:{&quot;type&quot;:&quot;article-journal&quot;,&quot;id&quot;:&quot;89966cc4-5595-396c-903b-58700f0a062e&quot;,&quot;title&quot;:&quot;Sentiment Analysis of Indonesian TikTok Review Using LSTM and IndoBERTweet Algorithm&quot;,&quot;author&quot;:[{&quot;family&quot;:&quot;Setiawan&quot;,&quot;given&quot;:&quot;Jerry Cahyo&quot;,&quot;parse-names&quot;:false,&quot;dropping-particle&quot;:&quot;&quot;,&quot;non-dropping-particle&quot;:&quot;&quot;},{&quot;family&quot;:&quot;M. Lhaksmana&quot;,&quot;given&quot;:&quot;Kemas&quot;,&quot;parse-names&quot;:false,&quot;dropping-particle&quot;:&quot;&quot;,&quot;non-dropping-particle&quot;:&quot;&quot;},{&quot;family&quot;:&quot;Bunyamin&quot;,&quot;given&quot;:&quot;Bunyamin&quot;,&quot;parse-names&quot;:false,&quot;dropping-particle&quot;:&quot;&quot;,&quot;non-dropping-particle&quot;:&quot;&quot;}],&quot;container-title&quot;:&quot;JIPI (Jurnal Ilmiah Penelitian dan Pembelajaran Informatika)&quot;,&quot;DOI&quot;:&quot;10.29100/jipi.v8i3.3911&quot;,&quot;issued&quot;:{&quot;date-parts&quot;:[[2023,8,30]]},&quot;page&quot;:&quot;774-780&quot;,&quot;abstract&quot;:&quot;TikTok is currently the most popular app in the world and thus gets many reviews on the Google Play Store and other app marketplace platforms. These reviews are valuable user opinions that can be analyzed further for many purposes. Harnessing valuable analyses from these reviews can be obtained manually, which will be time-consuming and costly, or automatically with machine learning methods. This paper implements the latter with LSTM and IndoBERTweet, a derivative of BERT, using Indonesian vocabulary from Twitter post data. This research aims to determine the appropriate method to create a model that can automatically classify TikTok reviews into negative, neutral, and positive sentiments. The result demonstrates that IndoBERTweet outperforms the other, with an accuracy of 80%, whereas the LSTM accuracy is at 78%.&quot;,&quot;publisher&quot;:&quot;STKIP PGRI Tulungagung&quot;,&quot;issue&quot;:&quot;3&quot;,&quot;volume&quot;:&quot;8&quot;,&quot;container-title-short&quot;:&quot;&quot;},&quot;isTemporary&quot;:false}]},{&quot;citationID&quot;:&quot;MENDELEY_CITATION_0c29ea59-996a-4f78-a8af-d7c92ef8c1ee&quot;,&quot;properties&quot;:{&quot;noteIndex&quot;:0},&quot;isEdited&quot;:false,&quot;manualOverride&quot;:{&quot;isManuallyOverridden&quot;:false,&quot;citeprocText&quot;:&quot;(Supriyadi &amp;#38; Makatita, 2025)&quot;,&quot;manualOverrideText&quot;:&quot;&quot;},&quot;citationTag&quot;:&quot;MENDELEY_CITATION_v3_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&quot;,&quot;citationItems&quot;:[{&quot;id&quot;:&quot;330bf363-b5ac-3668-bb9d-98e2771402e1&quot;,&quot;itemData&quot;:{&quot;type&quot;:&quot;article-journal&quot;,&quot;id&quot;:&quot;330bf363-b5ac-3668-bb9d-98e2771402e1&quot;,&quot;title&quot;:&quot;Sentiment Analysis of TikTok User Comments on QRIS Adoption in Indonesia Using IndoBERT&quot;,&quot;author&quot;:[{&quot;family&quot;:&quot;Supriyadi&quot;,&quot;given&quot;:&quot;Edi&quot;,&quot;parse-names&quot;:false,&quot;dropping-particle&quot;:&quot;&quot;,&quot;non-dropping-particle&quot;:&quot;&quot;},{&quot;family&quot;:&quot;Makatita&quot;,&quot;given&quot;:&quot;Putra Nurhuda&quot;,&quot;parse-names&quot;:false,&quot;dropping-particle&quot;:&quot;&quot;,&quot;non-dropping-particle&quot;:&quot;&quot;}],&quot;container-title&quot;:&quot;Procedia Computer Science&quot;,&quot;container-title-short&quot;:&quot;Procedia Comput Sci&quot;,&quot;DOI&quot;:&quot;10.1016/j.procs.2025.08.265&quot;,&quot;ISSN&quot;:&quot;18770509&quot;,&quot;URL&quot;:&quot;https://linkinghub.elsevier.com/retrieve/pii/S1877050925026109&quot;,&quot;issued&quot;:{&quot;date-parts&quot;:[[2025]]},&quot;page&quot;:&quot;121-130&quot;,&quot;volume&quot;:&quot;269&quot;},&quot;isTemporary&quot;:false}]},{&quot;citationID&quot;:&quot;MENDELEY_CITATION_bafd1305-ed16-4edb-893b-75d696c90053&quot;,&quot;properties&quot;:{&quot;noteIndex&quot;:0},&quot;isEdited&quot;:false,&quot;manualOverride&quot;:{&quot;isManuallyOverridden&quot;:false,&quot;citeprocText&quot;:&quot;(Merdiansah &amp;#38; Ali Ridha, 2024)&quot;,&quot;manualOverrideText&quot;:&quot;&quot;},&quot;citationTag&quot;:&quot;MENDELEY_CITATION_v3_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&quot;,&quot;citationItems&quot;:[{&quot;id&quot;:&quot;7a5af1dd-69e4-3b5f-b661-2653ad23c225&quot;,&quot;itemData&quot;:{&quot;type&quot;:&quot;article-journal&quot;,&quot;id&quot;:&quot;7a5af1dd-69e4-3b5f-b661-2653ad23c225&quot;,&quot;title&quot;:&quot;Analisis Sentimen Pengguna X Indonesia Terkait Kendaraan Listrik Menggunakan IndoBERT&quot;,&quot;author&quot;:[{&quot;family&quot;:&quot;Merdiansah&quot;,&quot;given&quot;:&quot;Roni&quot;,&quot;parse-names&quot;:false,&quot;dropping-particle&quot;:&quot;&quot;,&quot;non-dropping-particle&quot;:&quot;&quot;},{&quot;family&quot;:&quot;Ali Ridha&quot;,&quot;given&quot;:&quot;Azhari&quot;,&quot;parse-names&quot;:false,&quot;dropping-particle&quot;:&quot;&quot;,&quot;non-dropping-particle&quot;:&quot;&quot;}],&quot;container-title&quot;:&quot;Jurnal Ilmu Komputer dan Sistem Informasi (JIKOMSI&quot;,&quot;ISSN&quot;:&quot;2723-6129&quot;,&quot;issued&quot;:{&quot;date-parts&quot;:[[2024]]},&quot;page&quot;:&quot;221-228&quot;,&quot;issue&quot;:&quot;1&quot;,&quot;volume&quot;:&quot;7&quot;,&quot;container-title-short&quot;:&quot;&quot;},&quot;isTemporary&quot;:false}]},{&quot;citationID&quot;:&quot;MENDELEY_CITATION_77acba59-91e8-4086-a064-3c0882ddac3c&quot;,&quot;properties&quot;:{&quot;noteIndex&quot;:0},&quot;isEdited&quot;:false,&quot;manualOverride&quot;:{&quot;isManuallyOverridden&quot;:false,&quot;citeprocText&quot;:&quot;(Hakim et al., 2024)&quot;,&quot;manualOverrideText&quot;:&quot;&quot;},&quot;citationTag&quot;:&quot;MENDELEY_CITATION_v3_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&quot;,&quot;citationItems&quot;:[{&quot;id&quot;:&quot;c55eacc0-abba-38d7-935c-85d2a2f5be53&quot;,&quot;itemData&quot;:{&quot;type&quot;:&quot;report&quot;,&quot;id&quot;:&quot;c55eacc0-abba-38d7-935c-85d2a2f5be53&quot;,&quot;title&quot;:&quot;Analisis Sentimen Masyarakat terhadap Kereta Cepat Whoosh pada Platform X menggunakan IndoBERT&quot;,&quot;author&quot;:[{&quot;family&quot;:&quot;Hakim&quot;,&quot;given&quot;:&quot;Gibran&quot;,&quot;parse-names&quot;:false,&quot;dropping-particle&quot;:&quot;&quot;,&quot;non-dropping-particle&quot;:&quot;&quot;},{&quot;family&quot;:&quot;Fatyanosa&quot;,&quot;given&quot;:&quot;Tirana Noor&quot;,&quot;parse-names&quot;:false,&quot;dropping-particle&quot;:&quot;&quot;,&quot;non-dropping-particle&quot;:&quot;&quot;},{&quot;family&quot;:&quot;Widodo&quot;,&quot;given&quot;:&quot;Agus Wahyu&quot;,&quot;parse-names&quot;:false,&quot;dropping-particle&quot;:&quot;&quot;,&quot;non-dropping-particle&quot;:&quot;&quot;}],&quot;URL&quot;:&quot;http://j-ptiik.ub.ac.id&quot;,&quot;issued&quot;:{&quot;date-parts&quot;:[[2024]]},&quot;number-of-pages&quot;:&quot;2548-964&quot;,&quot;abstract&quot;:&quot;Abstrak Infrastruktur kereta api cepat di Indonesia relatif tertinggal dibandingkan negara lain. Perkembangannya baru dimulai dengan proyek kereta cepat Jakarta-Bandung (Whoosh) yang baru dimulai pada 2015 dan selesai pada 2023. Proyek kerja sama Indonesia-China ini sangat menarik perhatian publik, terutama di media sosial seperti X. Penelitian ini bertujuan mengklasifikasikan sentimen publik sebagai positif, negatif, atau netral menggunakan pemrosesan bahasa alami (NLP). IndoBERT sebagai model NLP yang dilatih khusus untuk bahasa Indonesia, digunakan untuk menganalisis sentimen secara efektif. Penelitian ini melakukan pengujian pada dataset Whoosh hasil scraping pada platform X dengan konfigurasi hyperparameter seperti jumlah epoch, learning rate, dan batch size. Performa terbaik dicapai dengan konfigurasi 3 epoch, learning rate 2e-5, dan batch size 32 yang menghasilkan metrik evaluasi accuracy, recall, precision, dan f1-score sebesar 0,78. Hasil ini menunjukkan learning rate yang lebih kecil memberikan pembelajaran yang stabil, sementara batch size yang lebih besar memberikan estimasi gradien yang konsisten. Namun, model kesulitan mengklasifikasikan sentimen netral sehingga sering salah mengklasifikasikannya sebagai positif atau negatif. Hasil ini juga menunjukkan adanya overfitting, di mana model tampil baik pada data pelatihan tetapi menurun pada data pengujian yang menunjukkan fokus berlebihan pada detail dan noise dari data pelatihan. Penelitian ini menyoroti pentingnya pemilihan model dan konfigurasi hyperparameter dalam analisis sentimen. Abstract Indonesia's high-speed rail infrastructure is relatively lagging behind other countries. Its development only started with the Jakarta-Bandung high-speed rail project (Whoosh), which started in 2015 and will be completed in 2023. This Indonesia-China cooperation project has attracted a lot of public attention, especially on social media such as X. This research aims to classify public sentiment as positive, negative or neutral using natural language processing (NLP). IndoBERT as an NLP model specially trained for the Indonesian language, is used to effectively analyze sentiment. This research conducted tests on Whoosh dataset scraped on X platform with hyperparameter configurations such as number of epochs, learning rate, and batch size. The best performance was achieved with a configuration of 3 epochs, learning rate 2e-5, and batch size 32 which resulted in an accuracy, recall, precision, and f1-score evaluation metric of 0.78. These results show that a smaller learning rate provides stable learning, while a larger batch size provides consistent gradient estimation. However, the model struggles to classify neutral sentiments, often misclassifying them as positive or negative. The results also indicate overfitting, where the model performed well on the training data but degraded on the test data indicating an excessive focus on the details and noise of the training data. This research highlights the importance of model selection and hyperparameter configuration in sentiment analysis.&quot;,&quot;issue&quot;:&quot;10&quot;,&quot;volume&quot;:&quot;8&quot;,&quot;container-title-short&quot;:&quot;&quot;},&quot;isTemporary&quot;:false}]}]"/>
+    <we:property name="MENDELEY_CITATIONS" value="[{&quot;citationID&quot;:&quot;MENDELEY_CITATION_a2be4c85-7488-460d-adcb-036bb6d524d7&quot;,&quot;properties&quot;:{&quot;noteIndex&quot;:0},&quot;isEdited&quot;:false,&quot;manualOverride&quot;:{&quot;isManuallyOverridden&quot;:false,&quot;citeprocText&quot;:&quot;(Rivanie et al., 2021)&quot;,&quot;manualOverrideText&quot;:&quot;&quot;},&quot;citationTag&quot;:&quot;MENDELEY_CITATION_v3_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&quot;,&quot;citationItems&quot;:[{&quot;id&quot;:&quot;29809c15-45c9-3dee-8f85-eb75d8a98f9f&quot;,&quot;itemData&quot;:{&quot;type&quot;:&quot;report&quot;,&quot;id&quot;:&quot;29809c15-45c9-3dee-8f85-eb75d8a98f9f&quot;,&quot;title&quot;:&quot;ANALISIS SENTIMEN TERHADAP KINERJA MENTERI KESEHATAN INDONESIA SELAMA PANDEMI COVID-19&quot;,&quot;author&quot;:[{&quot;family&quot;:&quot;Rivanie&quot;,&quot;given&quot;:&quot;Tri&quot;,&quot;parse-names&quot;:false,&quot;dropping-particle&quot;:&quot;&quot;,&quot;non-dropping-particle&quot;:&quot;&quot;},{&quot;family&quot;:&quot;Pebrianto&quot;,&quot;given&quot;:&quot;Rangga&quot;,&quot;parse-names&quot;:false,&quot;dropping-particle&quot;:&quot;&quot;,&quot;non-dropping-particle&quot;:&quot;&quot;},{&quot;family&quot;:&quot;Hidayat&quot;,&quot;given&quot;:&quot;Taopik&quot;,&quot;parse-names&quot;:false,&quot;dropping-particle&quot;:&quot;&quot;,&quot;non-dropping-particle&quot;:&quot;&quot;},{&quot;family&quot;:&quot;Bayhaqy&quot;,&quot;given&quot;:&quot;Achmad&quot;,&quot;parse-names&quot;:false,&quot;dropping-particle&quot;:&quot;&quot;,&quot;non-dropping-particle&quot;:&quot;&quot;},{&quot;family&quot;:&quot;Gata&quot;,&quot;given&quot;:&quot;Windu&quot;,&quot;parse-names&quot;:false,&quot;dropping-particle&quot;:&quot;&quot;,&quot;non-dropping-particle&quot;:&quot;&quot;},{&quot;family&quot;:&quot;Novitasari&quot;,&quot;given&quot;:&quot;Bella&quot;,&quot;parse-names&quot;:false,&quot;dropping-particle&quot;:&quot;&quot;,&quot;non-dropping-particle&quot;:&quot;&quot;}],&quot;container-title&quot;:&quot;Jurnal Informatika&quot;,&quot;issued&quot;:{&quot;date-parts&quot;:[[2021]]},&quot;issue&quot;:&quot;1&quot;,&quot;volume&quot;:&quot;21&quot;,&quot;container-title-short&quot;:&quot;&quot;},&quot;isTemporary&quot;:false}]},{&quot;citationID&quot;:&quot;MENDELEY_CITATION_78ad6cf5-1b69-478c-abc6-d92ab83a53be&quot;,&quot;properties&quot;:{&quot;noteIndex&quot;:0},&quot;isEdited&quot;:false,&quot;manualOverride&quot;:{&quot;isManuallyOverridden&quot;:true,&quot;citeprocText&quot;:&quot;(Author, 2025)&quot;,&quot;manualOverrideText&quot;:&quot;(Al Khaidar, 2025)&quot;},&quot;citationTag&quot;:&quot;MENDELEY_CITATION_v3_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&quot;,&quot;citationItems&quot;:[{&quot;id&quot;:&quot;25b4b0ed-43f0-373d-8bcb-be4b3dd2dd47&quot;,&quot;itemData&quot;:{&quot;type&quot;:&quot;article-journal&quot;,&quot;id&quot;:&quot;25b4b0ed-43f0-373d-8bcb-be4b3dd2dd47&quot;,&quot;title&quot;:&quot;ANALISIS SENTIMEN DI INSTAGRAM TERHADAP MENTERI KEUANGAN PURBAYA YUDHI SADEWA MENGGUNAKAN METODE LOGISTIC REGRESSION&quot;,&quot;author&quot;:[{&quot;family&quot;:&quot;Author&quot;,&quot;given&quot;:&quot;Al Khaidar&quot;,&quot;parse-names&quot;:false,&quot;dropping-particle&quot;:&quot;&quot;,&quot;non-dropping-particle&quot;:&quot;&quot;}],&quot;container-title&quot;:&quot;Jurnal Informatika dan Teknik Elektro Terapan&quot;,&quot;DOI&quot;:&quot;10.23960/jitet.v13i3S1.8002&quot;,&quot;ISSN&quot;:&quot;2830-7062&quot;,&quot;URL&quot;:&quot;https://journal.eng.unila.ac.id/index.php/jitet/article/view/8002&quot;,&quot;issued&quot;:{&quot;date-parts&quot;:[[2025,10,19]]},&quot;abstract&quot;:&quot;&lt;p&gt;Instagram is one of the social media platforms used by the public to express opinions on government policies and public figures. This study focuses on the sentiment analysis of netizens' comments on the Minister of Finance of the Republic of Indonesia, Purbaya Yudhi Sadewa, who replaced Sri Mulyani Indrawati in September 2025. The research data consisted of 1,277 comments crawled from Instagram. The data processing stage included text preprocessing, labeling using a lexicon-based approach, and feature extraction with Term Frequency – Inverse Document Frequency (TF-IDF). Sentiment classification was performed using the Logistic Regression algorithm, while model performance evaluation used a confusion matrix, classification reports, and the ROC-AUC Curve. The test results showed an accuracy of 91.4% with a macro f1-score of 0.92. In the positive class, a precision of 0.89, a recall of 0.85, and an f1-score of 0.87 were obtained. The negative class obtained a precision of 0.88, a recall of 0.91, and an f1-score of 0.90. The neutral class performed perfectly, with precision, recall, and an f1-score of 1.00 each. The macro-average ROC-AUC value reached 0.985, indicating excellent model performance. The sentiment distribution was predominantly neutral (42.2%), followed by negative (33.2%) and positive (24.6%). This study provides an objective overview of public perception, with neutral opinions predominating, while criticism outweighed appreciation.&lt;/p&gt;&quot;,&quot;issue&quot;:&quot;3S1&quot;,&quot;volume&quot;:&quot;13&quot;,&quot;container-title-short&quot;:&quot;&quot;},&quot;isTemporary&quot;:false}]},{&quot;citationID&quot;:&quot;MENDELEY_CITATION_ff2de0db-892f-44bc-a370-bc491a2e38b4&quot;,&quot;properties&quot;:{&quot;noteIndex&quot;:0},&quot;isEdited&quot;:false,&quot;manualOverride&quot;:{&quot;isManuallyOverridden&quot;:false,&quot;citeprocText&quot;:&quot;(Fajriyah et al., 2025)&quot;,&quot;manualOverrideText&quot;:&quot;&quot;},&quot;citationTag&quot;:&quot;MENDELEY_CITATION_v3_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&quot;,&quot;citationItems&quot;:[{&quot;id&quot;:&quot;16c0365a-f97e-3337-a1de-446f1a26dece&quot;,&quot;itemData&quot;:{&quot;type&quot;:&quot;article-journal&quot;,&quot;id&quot;:&quot;16c0365a-f97e-3337-a1de-446f1a26dece&quot;,&quot;title&quot;:&quot;IMPLEMENTASI SVM DAN SMOTE PADA ANALISIS SENTIMEN MEDIA SOSIAL X TERHADAP PELANTIKAN AGUS HARIMURTI YUDHOYONO&quot;,&quot;author&quot;:[{&quot;family&quot;:&quot;Fajriyah&quot;,&quot;given&quot;:&quot;Nurul&quot;,&quot;parse-names&quot;:false,&quot;dropping-particle&quot;:&quot;&quot;,&quot;non-dropping-particle&quot;:&quot;&quot;},{&quot;family&quot;:&quot;Lapatta&quot;,&quot;given&quot;:&quot;Nouval Trezandy&quot;,&quot;parse-names&quot;:false,&quot;dropping-particle&quot;:&quot;&quot;,&quot;non-dropping-particle&quot;:&quot;&quot;},{&quot;family&quot;:&quot;Nugraha&quot;,&quot;given&quot;:&quot;Deny Wiria&quot;,&quot;parse-names&quot;:false,&quot;dropping-particle&quot;:&quot;&quot;,&quot;non-dropping-particle&quot;:&quot;&quot;},{&quot;family&quot;:&quot;Laila&quot;,&quot;given&quot;:&quot;Rahmah&quot;,&quot;parse-names&quot;:false,&quot;dropping-particle&quot;:&quot;&quot;,&quot;non-dropping-particle&quot;:&quot;&quot;}],&quot;container-title&quot;:&quot;JIPI (Jurnal Ilmiah Penelitian dan Pembelajaran Informatika)&quot;,&quot;DOI&quot;:&quot;10.29100/jipi.v10i2.6246&quot;,&quot;issued&quot;:{&quot;date-parts&quot;:[[2025,3,5]]},&quot;page&quot;:&quot;1359-1370&quot;,&quot;abstract&quot;:&quot;Pelantikan Agus Harimurti Yudhoyono sebagai Menteri Agraria dan Tata Ruang/Badan Pertanahan Nasional (ATR/BPN) telah memicu berbagai reaksi publik yang terekam dalam media sosial X. Penelitian ini bertujuan untuk menganalisis sentimen publik terhadap pelantikan tersebut menggunakan algoritma Support Vector Machine (SVM) dan teknik Synthetic Minority Oversampling Technique (SMOTE). Data yang digunakan dalam penelitian ini diambil dari komentar masyarakat di media sosial X, yang kemudian diolah untuk membedakan antara sentimen positif, negatif, dan netral. Dalam proses analisis, data awal yang diperoleh cenderung tidak seimbang, dengan jumlah data sentimen negatif yang lebih banyak dibandingkan dengan sentimen positif dan netral. Oleh karena itu, teknik SMOTE diterapkan untuk mengatasi ketidakseimbangan kelas dan meningkatkan performa model. Algoritma SVM kemudian digunakan untuk melakukan klasifikasi sentimen. Hasil penelitian menunjukkan bahwa model SVM yang diimbangi dengan SMOTE memiliki tingkat akurasi yang tinggi dalam mengklasifikasikan sentimen publik dibandingkan dengan model tanpa SMOTE dengan akurasi sebesar 0.93, presisi sebesar 0.93 dan recall sebesar 0.93. ABSTRACT The inauguration of Agus Harimurti Yudhoyono as Minister of Agrarian and Spatial Planning/National Land Agency (ATR/BPN) has triggered various public reactions recorded on social media X. This research aims to analyze public sentiment towards the inauguration using the Support Vector Machine (SVM) algorithm and the Synthetic Minority Oversampling Technique (SMOTE) technique. The data used in this research was taken from public comments on social media X, which were then processed to differentiate between positive, negative and neutral sentiment. In the analysis process, the initial data obtained tends to be unbalanced, with the amount of negative sentiment data being greater than positive and neutral sentiment. Therefore, the SMOTE technique is applied to overcome the weld imbalance and improve the model performance. The SVM algorithm is then used to perform sentiment classification. The research results show that the SVM model balanced with SMOTE has a high level of accuracy in classifying public sentiment compared to the model without SMOTE with an accuracy of 0,93, precision of 0,93 and recall of 0,93.&quot;,&quot;publisher&quot;:&quot;STKIP PGRI Tulungagung&quot;,&quot;issue&quot;:&quot;2&quot;,&quot;volume&quot;:&quot;10&quot;,&quot;container-title-short&quot;:&quot;&quot;},&quot;isTemporary&quot;:false}]},{&quot;citationID&quot;:&quot;MENDELEY_CITATION_4ae1a415-9427-4dec-988e-39728aa923dd&quot;,&quot;properties&quot;:{&quot;noteIndex&quot;:0},&quot;isEdited&quot;:false,&quot;manualOverride&quot;:{&quot;isManuallyOverridden&quot;:false,&quot;citeprocText&quot;:&quot;(Ishak et al., 2025)&quot;,&quot;manualOverrideText&quot;:&quot;&quot;},&quot;citationTag&quot;:&quot;MENDELEY_CITATION_v3_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&quot;,&quot;citationItems&quot;:[{&quot;id&quot;:&quot;72786c56-4632-3a09-a4e6-6bb2999c91da&quot;,&quot;itemData&quot;:{&quot;type&quot;:&quot;article-journal&quot;,&quot;id&quot;:&quot;72786c56-4632-3a09-a4e6-6bb2999c91da&quot;,&quot;title&quot;:&quot;Analisis Sentimen terhadap Pemerintahan Prabowo–Gibran menggunakan IndoBERT dan LDA&quot;,&quot;author&quot;:[{&quot;family&quot;:&quot;Ishak&quot;,&quot;given&quot;:&quot;Sahrial Ihsani&quot;,&quot;parse-names&quot;:false,&quot;dropping-particle&quot;:&quot;&quot;,&quot;non-dropping-particle&quot;:&quot;&quot;},{&quot;family&quot;:&quot;Arnilia&quot;,&quot;given&quot;:&quot;Okma&quot;,&quot;parse-names&quot;:false,&quot;dropping-particle&quot;:&quot;&quot;,&quot;non-dropping-particle&quot;:&quot;&quot;},{&quot;family&quot;:&quot;Widodo&quot;,&quot;given&quot;:&quot;Tri&quot;,&quot;parse-names&quot;:false,&quot;dropping-particle&quot;:&quot;&quot;,&quot;non-dropping-particle&quot;:&quot;&quot;},{&quot;family&quot;:&quot;Tatwa&quot;,&quot;given&quot;:&quot;I Gusti Nyoman Agung Bisma&quot;,&quot;parse-names&quot;:false,&quot;dropping-particle&quot;:&quot;&quot;,&quot;non-dropping-particle&quot;:&quot;&quot;}],&quot;container-title&quot;:&quot;Jambura Journal of Informatics&quot;,&quot;DOI&quot;:&quot;10.37905/jji.v1i2.34895&quot;,&quot;ISSN&quot;:&quot;2685-4244&quot;,&quot;URL&quot;:&quot;https://ejurnal.ung.ac.id/index.php/jji/article/view/34895&quot;,&quot;issued&quot;:{&quot;date-parts&quot;:[[2025,10,31]]},&quot;page&quot;:&quot;72-82&quot;,&quot;abstract&quot;:&quot;&lt;p&gt;This study analyzes public perception of the Prabowo–Gibran administration through online news coverage using a Natural Language Processing (NLP) approach. Data were collected from credible news portals such as Indonesia News and Detik, totaling 195 articles. The analysis was conducted in two stages: first, IndoBERT was used to classify the sentiment into positive, negative, and neutral; second, Latent Dirichlet Allocation (LDA) was applied to identify the main topics driving rage. Sentiment results showed that most topics, particularly those related to the economy, public policy, and governance, were dominated by negative sentiment (80%), while positive sentiment accounted for 15.9% and neutral sentiment for 4.1%. These findings indicate public criticism and concern regarding the effectiveness of policies and economic stability. The combined IndoBERT and LDA approach proved effective in providing a comprehensive understanding of public opinion dynamics in the digital era. It can serve as a consideration for the government in formulating more responsive and transparent communication strategies.Penelitian ini menganalisis persepsi publik terhadap kepemimpinan Prabowo–Gibran melalui pemberitaan media online menggunakan pendekatan Natural Language Processing (NLP). Data dikumpulkan dari portal berita kredibel seperti Antara News dan Detik dengan total 195 artikel. Analisis dilakukan dalam dua tahap: pertama, IndoBERT digunakan untuk mengklasifikasikan sentimen berita menjadi positif, negatif, dan netral; kedua, Latent Dirichlet Allocation (LDA) diterapkan untuk mengidentifikasi topik utama yang mendominasi pemberitaan. Hasil sentimen menunjukkan bahwa sebagian besar topik, terutama terkait ekonomi, kebijakan publik, dan pemerintahan, didominasi oleh sentimen negatif (80%), sedangkan sentimen positif tercatat 15,9% dan netral 4,1%. Temuan ini mengindikasikan adanya kritik dan keprihatinan publik terhadap efektivitas kebijakan dan stabilitas ekonomi. Hasil menunjukkan bahwa sebagian besar topik, terutama terkait ekonomi, kebijakan publik, dan pemerintahan, didominasi oleh sentimen negatif. Temuan ini mengindikasikan adanya kritik dan keprihatinan publik terhadap efektivitas kebijakan dan stabilitas ekonomi. Pendekatan kombinatif IndoBERT dan LDA terbukti efektif dalam memberikan pemahaman komprehensif mengenai dinamika opini publik di era digital, serta dapat menjadi bahan pertimbangan bagi pemerintah dalam merumuskan strategi komunikasi yang lebih responsif dan transparan.&lt;/p&gt;&quot;,&quot;issue&quot;:&quot;2&quot;,&quot;volume&quot;:&quot;1&quot;,&quot;container-title-short&quot;:&quot;&quot;},&quot;isTemporary&quot;:false}]},{&quot;citationID&quot;:&quot;MENDELEY_CITATION_7d336460-5140-45ae-b083-7d4e77e18e5a&quot;,&quot;properties&quot;:{&quot;noteIndex&quot;:0},&quot;isEdited&quot;:false,&quot;manualOverride&quot;:{&quot;isManuallyOverridden&quot;:false,&quot;citeprocText&quot;:&quot;(Setiawan et al., 2023)&quot;,&quot;manualOverrideText&quot;:&quot;&quot;},&quot;citationTag&quot;:&quot;MENDELEY_CITATION_v3_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&quot;,&quot;citationItems&quot;:[{&quot;id&quot;:&quot;89966cc4-5595-396c-903b-58700f0a062e&quot;,&quot;itemData&quot;:{&quot;type&quot;:&quot;article-journal&quot;,&quot;id&quot;:&quot;89966cc4-5595-396c-903b-58700f0a062e&quot;,&quot;title&quot;:&quot;Sentiment Analysis of Indonesian TikTok Review Using LSTM and IndoBERTweet Algorithm&quot;,&quot;author&quot;:[{&quot;family&quot;:&quot;Setiawan&quot;,&quot;given&quot;:&quot;Jerry Cahyo&quot;,&quot;parse-names&quot;:false,&quot;dropping-particle&quot;:&quot;&quot;,&quot;non-dropping-particle&quot;:&quot;&quot;},{&quot;family&quot;:&quot;M. Lhaksmana&quot;,&quot;given&quot;:&quot;Kemas&quot;,&quot;parse-names&quot;:false,&quot;dropping-particle&quot;:&quot;&quot;,&quot;non-dropping-particle&quot;:&quot;&quot;},{&quot;family&quot;:&quot;Bunyamin&quot;,&quot;given&quot;:&quot;Bunyamin&quot;,&quot;parse-names&quot;:false,&quot;dropping-particle&quot;:&quot;&quot;,&quot;non-dropping-particle&quot;:&quot;&quot;}],&quot;container-title&quot;:&quot;JIPI (Jurnal Ilmiah Penelitian dan Pembelajaran Informatika)&quot;,&quot;DOI&quot;:&quot;10.29100/jipi.v8i3.3911&quot;,&quot;issued&quot;:{&quot;date-parts&quot;:[[2023,8,30]]},&quot;page&quot;:&quot;774-780&quot;,&quot;abstract&quot;:&quot;TikTok is currently the most popular app in the world and thus gets many reviews on the Google Play Store and other app marketplace platforms. These reviews are valuable user opinions that can be analyzed further for many purposes. Harnessing valuable analyses from these reviews can be obtained manually, which will be time-consuming and costly, or automatically with machine learning methods. This paper implements the latter with LSTM and IndoBERTweet, a derivative of BERT, using Indonesian vocabulary from Twitter post data. This research aims to determine the appropriate method to create a model that can automatically classify TikTok reviews into negative, neutral, and positive sentiments. The result demonstrates that IndoBERTweet outperforms the other, with an accuracy of 80%, whereas the LSTM accuracy is at 78%.&quot;,&quot;publisher&quot;:&quot;STKIP PGRI Tulungagung&quot;,&quot;issue&quot;:&quot;3&quot;,&quot;volume&quot;:&quot;8&quot;,&quot;container-title-short&quot;:&quot;&quot;},&quot;isTemporary&quot;:false}]},{&quot;citationID&quot;:&quot;MENDELEY_CITATION_0c29ea59-996a-4f78-a8af-d7c92ef8c1ee&quot;,&quot;properties&quot;:{&quot;noteIndex&quot;:0},&quot;isEdited&quot;:false,&quot;manualOverride&quot;:{&quot;isManuallyOverridden&quot;:false,&quot;citeprocText&quot;:&quot;(Supriyadi &amp;#38; Makatita, 2025)&quot;,&quot;manualOverrideText&quot;:&quot;&quot;},&quot;citationTag&quot;:&quot;MENDELEY_CITATION_v3_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&quot;,&quot;citationItems&quot;:[{&quot;id&quot;:&quot;330bf363-b5ac-3668-bb9d-98e2771402e1&quot;,&quot;itemData&quot;:{&quot;type&quot;:&quot;article-journal&quot;,&quot;id&quot;:&quot;330bf363-b5ac-3668-bb9d-98e2771402e1&quot;,&quot;title&quot;:&quot;Sentiment Analysis of TikTok User Comments on QRIS Adoption in Indonesia Using IndoBERT&quot;,&quot;author&quot;:[{&quot;family&quot;:&quot;Supriyadi&quot;,&quot;given&quot;:&quot;Edi&quot;,&quot;parse-names&quot;:false,&quot;dropping-particle&quot;:&quot;&quot;,&quot;non-dropping-particle&quot;:&quot;&quot;},{&quot;family&quot;:&quot;Makatita&quot;,&quot;given&quot;:&quot;Putra Nurhuda&quot;,&quot;parse-names&quot;:false,&quot;dropping-particle&quot;:&quot;&quot;,&quot;non-dropping-particle&quot;:&quot;&quot;}],&quot;container-title&quot;:&quot;Procedia Computer Science&quot;,&quot;container-title-short&quot;:&quot;Procedia Comput Sci&quot;,&quot;DOI&quot;:&quot;10.1016/j.procs.2025.08.265&quot;,&quot;ISSN&quot;:&quot;18770509&quot;,&quot;URL&quot;:&quot;https://linkinghub.elsevier.com/retrieve/pii/S1877050925026109&quot;,&quot;issued&quot;:{&quot;date-parts&quot;:[[2025]]},&quot;page&quot;:&quot;121-130&quot;,&quot;volume&quot;:&quot;269&quot;},&quot;isTemporary&quot;:false}]},{&quot;citationID&quot;:&quot;MENDELEY_CITATION_bafd1305-ed16-4edb-893b-75d696c90053&quot;,&quot;properties&quot;:{&quot;noteIndex&quot;:0},&quot;isEdited&quot;:false,&quot;manualOverride&quot;:{&quot;isManuallyOverridden&quot;:false,&quot;citeprocText&quot;:&quot;(Merdiansah &amp;#38; Ali Ridha, 2024)&quot;,&quot;manualOverrideText&quot;:&quot;&quot;},&quot;citationTag&quot;:&quot;MENDELEY_CITATION_v3_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&quot;,&quot;citationItems&quot;:[{&quot;id&quot;:&quot;7a5af1dd-69e4-3b5f-b661-2653ad23c225&quot;,&quot;itemData&quot;:{&quot;type&quot;:&quot;article-journal&quot;,&quot;id&quot;:&quot;7a5af1dd-69e4-3b5f-b661-2653ad23c225&quot;,&quot;title&quot;:&quot;Analisis Sentimen Pengguna X Indonesia Terkait Kendaraan Listrik Menggunakan IndoBERT&quot;,&quot;author&quot;:[{&quot;family&quot;:&quot;Merdiansah&quot;,&quot;given&quot;:&quot;Roni&quot;,&quot;parse-names&quot;:false,&quot;dropping-particle&quot;:&quot;&quot;,&quot;non-dropping-particle&quot;:&quot;&quot;},{&quot;family&quot;:&quot;Ali Ridha&quot;,&quot;given&quot;:&quot;Azhari&quot;,&quot;parse-names&quot;:false,&quot;dropping-particle&quot;:&quot;&quot;,&quot;non-dropping-particle&quot;:&quot;&quot;}],&quot;container-title&quot;:&quot;Jurnal Ilmu Komputer dan Sistem Informasi (JIKOMSI&quot;,&quot;ISSN&quot;:&quot;2723-6129&quot;,&quot;issued&quot;:{&quot;date-parts&quot;:[[2024]]},&quot;page&quot;:&quot;221-228&quot;,&quot;issue&quot;:&quot;1&quot;,&quot;volume&quot;:&quot;7&quot;,&quot;container-title-short&quot;:&quot;&quot;},&quot;isTemporary&quot;:false}]},{&quot;citationID&quot;:&quot;MENDELEY_CITATION_77acba59-91e8-4086-a064-3c0882ddac3c&quot;,&quot;properties&quot;:{&quot;noteIndex&quot;:0},&quot;isEdited&quot;:false,&quot;manualOverride&quot;:{&quot;isManuallyOverridden&quot;:false,&quot;citeprocText&quot;:&quot;(Hakim et al., 2024)&quot;,&quot;manualOverrideText&quot;:&quot;&quot;},&quot;citationTag&quot;:&quot;MENDELEY_CITATION_v3_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&quot;,&quot;citationItems&quot;:[{&quot;id&quot;:&quot;c55eacc0-abba-38d7-935c-85d2a2f5be53&quot;,&quot;itemData&quot;:{&quot;type&quot;:&quot;report&quot;,&quot;id&quot;:&quot;c55eacc0-abba-38d7-935c-85d2a2f5be53&quot;,&quot;title&quot;:&quot;Analisis Sentimen Masyarakat terhadap Kereta Cepat Whoosh pada Platform X menggunakan IndoBERT&quot;,&quot;author&quot;:[{&quot;family&quot;:&quot;Hakim&quot;,&quot;given&quot;:&quot;Gibran&quot;,&quot;parse-names&quot;:false,&quot;dropping-particle&quot;:&quot;&quot;,&quot;non-dropping-particle&quot;:&quot;&quot;},{&quot;family&quot;:&quot;Fatyanosa&quot;,&quot;given&quot;:&quot;Tirana Noor&quot;,&quot;parse-names&quot;:false,&quot;dropping-particle&quot;:&quot;&quot;,&quot;non-dropping-particle&quot;:&quot;&quot;},{&quot;family&quot;:&quot;Widodo&quot;,&quot;given&quot;:&quot;Agus Wahyu&quot;,&quot;parse-names&quot;:false,&quot;dropping-particle&quot;:&quot;&quot;,&quot;non-dropping-particle&quot;:&quot;&quot;}],&quot;URL&quot;:&quot;http://j-ptiik.ub.ac.id&quot;,&quot;issued&quot;:{&quot;date-parts&quot;:[[2024]]},&quot;number-of-pages&quot;:&quot;2548-964&quot;,&quot;abstract&quot;:&quot;Abstrak Infrastruktur kereta api cepat di Indonesia relatif tertinggal dibandingkan negara lain. Perkembangannya baru dimulai dengan proyek kereta cepat Jakarta-Bandung (Whoosh) yang baru dimulai pada 2015 dan selesai pada 2023. Proyek kerja sama Indonesia-China ini sangat menarik perhatian publik, terutama di media sosial seperti X. Penelitian ini bertujuan mengklasifikasikan sentimen publik sebagai positif, negatif, atau netral menggunakan pemrosesan bahasa alami (NLP). IndoBERT sebagai model NLP yang dilatih khusus untuk bahasa Indonesia, digunakan untuk menganalisis sentimen secara efektif. Penelitian ini melakukan pengujian pada dataset Whoosh hasil scraping pada platform X dengan konfigurasi hyperparameter seperti jumlah epoch, learning rate, dan batch size. Performa terbaik dicapai dengan konfigurasi 3 epoch, learning rate 2e-5, dan batch size 32 yang menghasilkan metrik evaluasi accuracy, recall, precision, dan f1-score sebesar 0,78. Hasil ini menunjukkan learning rate yang lebih kecil memberikan pembelajaran yang stabil, sementara batch size yang lebih besar memberikan estimasi gradien yang konsisten. Namun, model kesulitan mengklasifikasikan sentimen netral sehingga sering salah mengklasifikasikannya sebagai positif atau negatif. Hasil ini juga menunjukkan adanya overfitting, di mana model tampil baik pada data pelatihan tetapi menurun pada data pengujian yang menunjukkan fokus berlebihan pada detail dan noise dari data pelatihan. Penelitian ini menyoroti pentingnya pemilihan model dan konfigurasi hyperparameter dalam analisis sentimen. Abstract Indonesia's high-speed rail infrastructure is relatively lagging behind other countries. Its development only started with the Jakarta-Bandung high-speed rail project (Whoosh), which started in 2015 and will be completed in 2023. This Indonesia-China cooperation project has attracted a lot of public attention, especially on social media such as X. This research aims to classify public sentiment as positive, negative or neutral using natural language processing (NLP). IndoBERT as an NLP model specially trained for the Indonesian language, is used to effectively analyze sentiment. This research conducted tests on Whoosh dataset scraped on X platform with hyperparameter configurations such as number of epochs, learning rate, and batch size. The best performance was achieved with a configuration of 3 epochs, learning rate 2e-5, and batch size 32 which resulted in an accuracy, recall, precision, and f1-score evaluation metric of 0.78. These results show that a smaller learning rate provides stable learning, while a larger batch size provides consistent gradient estimation. However, the model struggles to classify neutral sentiments, often misclassifying them as positive or negative. The results also indicate overfitting, where the model performed well on the training data but degraded on the test data indicating an excessive focus on the details and noise of the training data. This research highlights the importance of model selection and hyperparameter configuration in sentiment analysis.&quot;,&quot;issue&quot;:&quot;10&quot;,&quot;volume&quot;:&quot;8&quot;,&quot;container-title-short&quot;:&quot;&quot;},&quot;isTemporary&quot;:false}]},{&quot;citationID&quot;:&quot;MENDELEY_CITATION_58f5c10e-b943-4c11-b319-c2fb061cf7e0&quot;,&quot;properties&quot;:{&quot;noteIndex&quot;:0},&quot;isEdited&quot;:false,&quot;manualOverride&quot;:{&quot;isManuallyOverridden&quot;:false,&quot;citeprocText&quot;:&quot;(Fatma Sjoraida et al., 2024)&quot;,&quot;manualOverrideText&quot;:&quot;&quot;},&quot;citationTag&quot;:&quot;MENDELEY_CITATION_v3_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&quot;,&quot;citationItems&quot;:[{&quot;id&quot;:&quot;b3543de3-8444-31de-8d5a-be608ddb6c8d&quot;,&quot;itemData&quot;:{&quot;type&quot;:&quot;article-journal&quot;,&quot;id&quot;:&quot;b3543de3-8444-31de-8d5a-be608ddb6c8d&quot;,&quot;title&quot;:&quot;Analisis Sentimen Film Dirty Vote Menggunakan BERT (Bidirectional Encoder Representations from Transformers)&quot;,&quot;author&quot;:[{&quot;family&quot;:&quot;Fatma Sjoraida&quot;,&quot;given&quot;:&quot;Diah&quot;,&quot;parse-names&quot;:false,&quot;dropping-particle&quot;:&quot;&quot;,&quot;non-dropping-particle&quot;:&quot;&quot;},{&quot;family&quot;:&quot;Wibawa&quot;,&quot;given&quot;:&quot;Bucky&quot;,&quot;parse-names&quot;:false,&quot;dropping-particle&quot;:&quot;&quot;,&quot;non-dropping-particle&quot;:&quot;&quot;},{&quot;family&quot;:&quot;Guna&quot;,&quot;given&quot;:&quot;Karya&quot;,&quot;parse-names&quot;:false,&quot;dropping-particle&quot;:&quot;&quot;,&quot;non-dropping-particle&quot;:&quot;&quot;},{&quot;family&quot;:&quot;Yudhakusuma&quot;,&quot;given&quot;:&quot;Dudi&quot;,&quot;parse-names&quot;:false,&quot;dropping-particle&quot;:&quot;&quot;,&quot;non-dropping-particle&quot;:&quot;&quot;}],&quot;container-title&quot;:&quot;Universitas Langlangbuana&quot;,&quot;DOI&quot;:&quot;10.35870/jti&quot;,&quot;URL&quot;:&quot;https://doi.org/10.35870/jti&quot;,&quot;issued&quot;:{&quot;date-parts&quot;:[[2024]]},&quot;abstract&quot;:&quot;DOI: https://doi.org/10.35870/jti k.v8i2.1580. a b s t r a c t This research aims to conduct sentiment analysis on reviews of the film \&quot;Dirty Vote\&quot; from various sources, such as social media, film review websites, and online forums, using a fine-tuned BERT model. This approach includes review data collection, data pre-processing, BERT model refinement, and model performance evaluation. The research results show that the BERT model achieves a high level of performance with accuracy, precision, recall, and F1-score exceeding the threshold of 0.8 on the validation dataset. Sentiment analysis from various sources revealed variations in public opinion toward the film \&quot;Dirty Vote,\&quot; with significant differences in sentiment expressed via social media such as Twitter and Facebook compared to reviews from dedicated websites or online forums. In addition, discussion analysis of sentiment findings revealed people's preferences for certain aspects of films, such as visual effects and music. Sentiment analysis findings revealed that visual effects and music received the highest ratings from the public, while the cast and director received lower ratings. This information can be used by filmmakers to improve unsatisfactory aspects in subsequent film production.&quot;,&quot;issue&quot;:&quot;2&quot;,&quot;volume&quot;:&quot;8&quot;,&quot;container-title-short&quot;:&quot;&quot;},&quot;isTemporary&quot;:false}]}]"/>
     <we:property name="MENDELEY_CITATIONS_STYLE" value="{&quot;id&quot;:&quot;https://www.zotero.org/styles/apa&quot;,&quot;title&quot;:&quot;American Psychological Association 7th edition&quot;,&quot;format&quot;:&quot;author-date&quot;,&quot;defaultLocale&quot;:null,&quot;isLocaleCodeValid&quot;:true}"/>
   </we:properties>
   <we:bindings/>

</xml_diff>